<commit_message>
Updating the documentation on Hall symbols (file: Extension_Hall_symbols_MSG.docx)
</commit_message>
<xml_diff>
--- a/Documents/Extension_Hall_symbols_MSG.docx
+++ b/Documents/Extension_Hall_symbols_MSG.docx
@@ -1664,7 +1664,7 @@
           <v:shape id="_x0000_i1025" type="#_x0000_t75" style="width:175.8pt;height:79.8pt" o:ole="">
             <v:imagedata r:id="rId5" o:title=""/>
           </v:shape>
-          <o:OLEObject Type="Embed" ProgID="Equation.DSMT4" ShapeID="_x0000_i1025" DrawAspect="Content" ObjectID="_1658011967" r:id="rId6"/>
+          <o:OLEObject Type="Embed" ProgID="Equation.DSMT4" ShapeID="_x0000_i1025" DrawAspect="Content" ObjectID="_1658012157" r:id="rId6"/>
         </w:object>
       </w:r>
     </w:p>
@@ -1778,7 +1778,7 @@
           <v:shape id="_x0000_i1026" type="#_x0000_t75" style="width:88.8pt;height:16.2pt" o:ole="">
             <v:imagedata r:id="rId7" o:title=""/>
           </v:shape>
-          <o:OLEObject Type="Embed" ProgID="Equation.DSMT4" ShapeID="_x0000_i1026" DrawAspect="Content" ObjectID="_1658011968" r:id="rId8"/>
+          <o:OLEObject Type="Embed" ProgID="Equation.DSMT4" ShapeID="_x0000_i1026" DrawAspect="Content" ObjectID="_1658012158" r:id="rId8"/>
         </w:object>
       </w:r>
       <w:r>
@@ -1894,7 +1894,7 @@
           <v:shape id="_x0000_i1027" type="#_x0000_t75" style="width:127.8pt;height:20.4pt" o:ole="">
             <v:imagedata r:id="rId9" o:title=""/>
           </v:shape>
-          <o:OLEObject Type="Embed" ProgID="Equation.DSMT4" ShapeID="_x0000_i1027" DrawAspect="Content" ObjectID="_1658011969" r:id="rId10"/>
+          <o:OLEObject Type="Embed" ProgID="Equation.DSMT4" ShapeID="_x0000_i1027" DrawAspect="Content" ObjectID="_1658012159" r:id="rId10"/>
         </w:object>
       </w:r>
       <w:r>
@@ -2136,7 +2136,7 @@
           <v:shape id="_x0000_i1028" type="#_x0000_t75" style="width:53.4pt;height:17.4pt" o:ole="">
             <v:imagedata r:id="rId11" o:title=""/>
           </v:shape>
-          <o:OLEObject Type="Embed" ProgID="Equation.DSMT4" ShapeID="_x0000_i1028" DrawAspect="Content" ObjectID="_1658011970" r:id="rId12"/>
+          <o:OLEObject Type="Embed" ProgID="Equation.DSMT4" ShapeID="_x0000_i1028" DrawAspect="Content" ObjectID="_1658012160" r:id="rId12"/>
         </w:object>
       </w:r>
       <w:r>
@@ -3597,7 +3597,7 @@
           <v:shape id="_x0000_i1029" type="#_x0000_t75" style="width:31.2pt;height:19.2pt" o:ole="">
             <v:imagedata r:id="rId13" o:title=""/>
           </v:shape>
-          <o:OLEObject Type="Embed" ProgID="Equation.DSMT4" ShapeID="_x0000_i1029" DrawAspect="Content" ObjectID="_1658011971" r:id="rId14"/>
+          <o:OLEObject Type="Embed" ProgID="Equation.DSMT4" ShapeID="_x0000_i1029" DrawAspect="Content" ObjectID="_1658012161" r:id="rId14"/>
         </w:object>
       </w:r>
       <w:r>
@@ -3614,7 +3614,7 @@
           <v:shape id="_x0000_i1030" type="#_x0000_t75" style="width:27pt;height:18pt" o:ole="">
             <v:imagedata r:id="rId15" o:title=""/>
           </v:shape>
-          <o:OLEObject Type="Embed" ProgID="Equation.DSMT4" ShapeID="_x0000_i1030" DrawAspect="Content" ObjectID="_1658011972" r:id="rId16"/>
+          <o:OLEObject Type="Embed" ProgID="Equation.DSMT4" ShapeID="_x0000_i1030" DrawAspect="Content" ObjectID="_1658012162" r:id="rId16"/>
         </w:object>
       </w:r>
       <w:r>
@@ -3674,7 +3674,7 @@
           <v:shape id="_x0000_i1031" type="#_x0000_t75" style="width:9pt;height:17.4pt" o:ole="">
             <v:imagedata r:id="rId17" o:title=""/>
           </v:shape>
-          <o:OLEObject Type="Embed" ProgID="Equation.DSMT4" ShapeID="_x0000_i1031" DrawAspect="Content" ObjectID="_1658011973" r:id="rId18"/>
+          <o:OLEObject Type="Embed" ProgID="Equation.DSMT4" ShapeID="_x0000_i1031" DrawAspect="Content" ObjectID="_1658012163" r:id="rId18"/>
         </w:object>
       </w:r>
       <w:r>
@@ -3703,7 +3703,7 @@
           <v:shape id="_x0000_i1032" type="#_x0000_t75" style="width:10.8pt;height:16.2pt" o:ole="">
             <v:imagedata r:id="rId19" o:title=""/>
           </v:shape>
-          <o:OLEObject Type="Embed" ProgID="Equation.DSMT4" ShapeID="_x0000_i1032" DrawAspect="Content" ObjectID="_1658011974" r:id="rId20"/>
+          <o:OLEObject Type="Embed" ProgID="Equation.DSMT4" ShapeID="_x0000_i1032" DrawAspect="Content" ObjectID="_1658012164" r:id="rId20"/>
         </w:object>
       </w:r>
       <w:r>
@@ -4370,7 +4370,7 @@
           <v:shape id="_x0000_i1033" type="#_x0000_t75" style="width:112.8pt;height:72.6pt" o:ole="">
             <v:imagedata r:id="rId21" o:title=""/>
           </v:shape>
-          <o:OLEObject Type="Embed" ProgID="Equation.DSMT4" ShapeID="_x0000_i1033" DrawAspect="Content" ObjectID="_1658011975" r:id="rId22"/>
+          <o:OLEObject Type="Embed" ProgID="Equation.DSMT4" ShapeID="_x0000_i1033" DrawAspect="Content" ObjectID="_1658012165" r:id="rId22"/>
         </w:object>
       </w:r>
       <w:r>
@@ -4851,7 +4851,7 @@
           <v:shape id="_x0000_i1034" type="#_x0000_t75" style="width:193.8pt;height:56.4pt" o:ole="">
             <v:imagedata r:id="rId23" o:title=""/>
           </v:shape>
-          <o:OLEObject Type="Embed" ProgID="Equation.DSMT4" ShapeID="_x0000_i1034" DrawAspect="Content" ObjectID="_1658011976" r:id="rId24"/>
+          <o:OLEObject Type="Embed" ProgID="Equation.DSMT4" ShapeID="_x0000_i1034" DrawAspect="Content" ObjectID="_1658012166" r:id="rId24"/>
         </w:object>
       </w:r>
       <w:r>
@@ -5121,7 +5121,7 @@
           <v:shape id="_x0000_i1035" type="#_x0000_t75" style="width:64.2pt;height:19.2pt" o:ole="">
             <v:imagedata r:id="rId25" o:title=""/>
           </v:shape>
-          <o:OLEObject Type="Embed" ProgID="Equation.DSMT4" ShapeID="_x0000_i1035" DrawAspect="Content" ObjectID="_1658011977" r:id="rId26"/>
+          <o:OLEObject Type="Embed" ProgID="Equation.DSMT4" ShapeID="_x0000_i1035" DrawAspect="Content" ObjectID="_1658012167" r:id="rId26"/>
         </w:object>
       </w:r>
       <w:r>
@@ -5183,7 +5183,7 @@
           <v:shape id="_x0000_i1036" type="#_x0000_t75" style="width:13.8pt;height:19.2pt" o:ole="">
             <v:imagedata r:id="rId27" o:title=""/>
           </v:shape>
-          <o:OLEObject Type="Embed" ProgID="Equation.DSMT4" ShapeID="_x0000_i1036" DrawAspect="Content" ObjectID="_1658011978" r:id="rId28"/>
+          <o:OLEObject Type="Embed" ProgID="Equation.DSMT4" ShapeID="_x0000_i1036" DrawAspect="Content" ObjectID="_1658012168" r:id="rId28"/>
         </w:object>
       </w:r>
       <w:r>
@@ -5442,7 +5442,7 @@
           <v:shape id="_x0000_i1037" type="#_x0000_t75" style="width:376.8pt;height:20.4pt" o:ole="">
             <v:imagedata r:id="rId29" o:title=""/>
           </v:shape>
-          <o:OLEObject Type="Embed" ProgID="Equation.DSMT4" ShapeID="_x0000_i1037" DrawAspect="Content" ObjectID="_1658011979" r:id="rId30"/>
+          <o:OLEObject Type="Embed" ProgID="Equation.DSMT4" ShapeID="_x0000_i1037" DrawAspect="Content" ObjectID="_1658012169" r:id="rId30"/>
         </w:object>
       </w:r>
       <w:r>
@@ -5590,7 +5590,7 @@
           <v:shape id="_x0000_i1038" type="#_x0000_t75" style="width:178.8pt;height:20.4pt" o:ole="">
             <v:imagedata r:id="rId31" o:title=""/>
           </v:shape>
-          <o:OLEObject Type="Embed" ProgID="Equation.DSMT4" ShapeID="_x0000_i1038" DrawAspect="Content" ObjectID="_1658011980" r:id="rId32"/>
+          <o:OLEObject Type="Embed" ProgID="Equation.DSMT4" ShapeID="_x0000_i1038" DrawAspect="Content" ObjectID="_1658012170" r:id="rId32"/>
         </w:object>
       </w:r>
       <w:r>
@@ -5637,7 +5637,7 @@
           <v:shape id="_x0000_i1039" type="#_x0000_t75" style="width:38.4pt;height:20.4pt" o:ole="">
             <v:imagedata r:id="rId33" o:title=""/>
           </v:shape>
-          <o:OLEObject Type="Embed" ProgID="Equation.DSMT4" ShapeID="_x0000_i1039" DrawAspect="Content" ObjectID="_1658011981" r:id="rId34"/>
+          <o:OLEObject Type="Embed" ProgID="Equation.DSMT4" ShapeID="_x0000_i1039" DrawAspect="Content" ObjectID="_1658012171" r:id="rId34"/>
         </w:object>
       </w:r>
       <w:r>
@@ -5869,7 +5869,7 @@
           <v:shape id="_x0000_i1040" type="#_x0000_t75" style="width:41.4pt;height:18.6pt" o:ole="">
             <v:imagedata r:id="rId35" o:title=""/>
           </v:shape>
-          <o:OLEObject Type="Embed" ProgID="Equation.DSMT4" ShapeID="_x0000_i1040" DrawAspect="Content" ObjectID="_1658011982" r:id="rId36"/>
+          <o:OLEObject Type="Embed" ProgID="Equation.DSMT4" ShapeID="_x0000_i1040" DrawAspect="Content" ObjectID="_1658012172" r:id="rId36"/>
         </w:object>
       </w:r>
       <w:r>
@@ -5929,7 +5929,7 @@
           <v:shape id="_x0000_i1041" type="#_x0000_t75" style="width:30pt;height:20.4pt" o:ole="">
             <v:imagedata r:id="rId37" o:title=""/>
           </v:shape>
-          <o:OLEObject Type="Embed" ProgID="Equation.DSMT4" ShapeID="_x0000_i1041" DrawAspect="Content" ObjectID="_1658011983" r:id="rId38"/>
+          <o:OLEObject Type="Embed" ProgID="Equation.DSMT4" ShapeID="_x0000_i1041" DrawAspect="Content" ObjectID="_1658012173" r:id="rId38"/>
         </w:object>
       </w:r>
       <w:r>
@@ -5958,7 +5958,7 @@
           <v:shape id="_x0000_i1042" type="#_x0000_t75" style="width:46.2pt;height:18.6pt" o:ole="">
             <v:imagedata r:id="rId39" o:title=""/>
           </v:shape>
-          <o:OLEObject Type="Embed" ProgID="Equation.DSMT4" ShapeID="_x0000_i1042" DrawAspect="Content" ObjectID="_1658011984" r:id="rId40"/>
+          <o:OLEObject Type="Embed" ProgID="Equation.DSMT4" ShapeID="_x0000_i1042" DrawAspect="Content" ObjectID="_1658012174" r:id="rId40"/>
         </w:object>
       </w:r>
       <w:r>
@@ -6522,7 +6522,7 @@
           <v:shape id="_x0000_i1043" type="#_x0000_t75" style="width:43.8pt;height:17.4pt" o:ole="">
             <v:imagedata r:id="rId41" o:title=""/>
           </v:shape>
-          <o:OLEObject Type="Embed" ProgID="Equation.DSMT4" ShapeID="_x0000_i1043" DrawAspect="Content" ObjectID="_1658011985" r:id="rId42"/>
+          <o:OLEObject Type="Embed" ProgID="Equation.DSMT4" ShapeID="_x0000_i1043" DrawAspect="Content" ObjectID="_1658012175" r:id="rId42"/>
         </w:object>
       </w:r>
       <w:r>
@@ -6632,7 +6632,7 @@
           <v:shape id="_x0000_i1044" type="#_x0000_t75" style="width:46.2pt;height:16.2pt" o:ole="">
             <v:imagedata r:id="rId43" o:title=""/>
           </v:shape>
-          <o:OLEObject Type="Embed" ProgID="Equation.DSMT4" ShapeID="_x0000_i1044" DrawAspect="Content" ObjectID="_1658011986" r:id="rId44"/>
+          <o:OLEObject Type="Embed" ProgID="Equation.DSMT4" ShapeID="_x0000_i1044" DrawAspect="Content" ObjectID="_1658012176" r:id="rId44"/>
         </w:object>
       </w:r>
       <w:r>
@@ -6707,7 +6707,7 @@
           <v:shape id="_x0000_i1045" type="#_x0000_t75" style="width:58.8pt;height:17.4pt" o:ole="">
             <v:imagedata r:id="rId45" o:title=""/>
           </v:shape>
-          <o:OLEObject Type="Embed" ProgID="Equation.DSMT4" ShapeID="_x0000_i1045" DrawAspect="Content" ObjectID="_1658011987" r:id="rId46"/>
+          <o:OLEObject Type="Embed" ProgID="Equation.DSMT4" ShapeID="_x0000_i1045" DrawAspect="Content" ObjectID="_1658012177" r:id="rId46"/>
         </w:object>
       </w:r>
       <w:r>
@@ -6812,7 +6812,7 @@
           <v:shape id="_x0000_i1046" type="#_x0000_t75" style="width:31.2pt;height:18pt" o:ole="">
             <v:imagedata r:id="rId47" o:title=""/>
           </v:shape>
-          <o:OLEObject Type="Embed" ProgID="Equation.DSMT4" ShapeID="_x0000_i1046" DrawAspect="Content" ObjectID="_1658011988" r:id="rId48"/>
+          <o:OLEObject Type="Embed" ProgID="Equation.DSMT4" ShapeID="_x0000_i1046" DrawAspect="Content" ObjectID="_1658012178" r:id="rId48"/>
         </w:object>
       </w:r>
       <w:r>
@@ -6902,7 +6902,7 @@
           <v:shape id="_x0000_i1047" type="#_x0000_t75" style="width:43.8pt;height:17.4pt" o:ole="">
             <v:imagedata r:id="rId41" o:title=""/>
           </v:shape>
-          <o:OLEObject Type="Embed" ProgID="Equation.DSMT4" ShapeID="_x0000_i1047" DrawAspect="Content" ObjectID="_1658011989" r:id="rId49"/>
+          <o:OLEObject Type="Embed" ProgID="Equation.DSMT4" ShapeID="_x0000_i1047" DrawAspect="Content" ObjectID="_1658012179" r:id="rId49"/>
         </w:object>
       </w:r>
       <w:r>
@@ -7315,7 +7315,7 @@
           <v:shape id="_x0000_i1048" type="#_x0000_t75" style="width:58.8pt;height:17.4pt" o:ole="">
             <v:imagedata r:id="rId45" o:title=""/>
           </v:shape>
-          <o:OLEObject Type="Embed" ProgID="Equation.DSMT4" ShapeID="_x0000_i1048" DrawAspect="Content" ObjectID="_1658011990" r:id="rId50"/>
+          <o:OLEObject Type="Embed" ProgID="Equation.DSMT4" ShapeID="_x0000_i1048" DrawAspect="Content" ObjectID="_1658012180" r:id="rId50"/>
         </w:object>
       </w:r>
       <w:r>
@@ -8028,7 +8028,7 @@
           <v:shape id="_x0000_i1049" type="#_x0000_t75" style="width:38.4pt;height:14.4pt" o:ole="">
             <v:imagedata r:id="rId51" o:title=""/>
           </v:shape>
-          <o:OLEObject Type="Embed" ProgID="Equation.DSMT4" ShapeID="_x0000_i1049" DrawAspect="Content" ObjectID="_1658011991" r:id="rId52"/>
+          <o:OLEObject Type="Embed" ProgID="Equation.DSMT4" ShapeID="_x0000_i1049" DrawAspect="Content" ObjectID="_1658012181" r:id="rId52"/>
         </w:object>
       </w:r>
       <w:r>
@@ -8139,7 +8139,7 @@
           <v:shape id="_x0000_i1050" type="#_x0000_t75" style="width:39pt;height:20.4pt" o:ole="">
             <v:imagedata r:id="rId53" o:title=""/>
           </v:shape>
-          <o:OLEObject Type="Embed" ProgID="Equation.DSMT4" ShapeID="_x0000_i1050" DrawAspect="Content" ObjectID="_1658011992" r:id="rId54"/>
+          <o:OLEObject Type="Embed" ProgID="Equation.DSMT4" ShapeID="_x0000_i1050" DrawAspect="Content" ObjectID="_1658012182" r:id="rId54"/>
         </w:object>
       </w:r>
       <w:r>
@@ -8236,7 +8236,7 @@
           <v:shape id="_x0000_i1051" type="#_x0000_t75" style="width:37.2pt;height:19.8pt" o:ole="">
             <v:imagedata r:id="rId55" o:title=""/>
           </v:shape>
-          <o:OLEObject Type="Embed" ProgID="Equation.DSMT4" ShapeID="_x0000_i1051" DrawAspect="Content" ObjectID="_1658011993" r:id="rId56"/>
+          <o:OLEObject Type="Embed" ProgID="Equation.DSMT4" ShapeID="_x0000_i1051" DrawAspect="Content" ObjectID="_1658012183" r:id="rId56"/>
         </w:object>
       </w:r>
       <w:r>
@@ -8282,7 +8282,7 @@
           <v:shape id="_x0000_i1052" type="#_x0000_t75" style="width:60pt;height:19.8pt" o:ole="">
             <v:imagedata r:id="rId57" o:title=""/>
           </v:shape>
-          <o:OLEObject Type="Embed" ProgID="Equation.DSMT4" ShapeID="_x0000_i1052" DrawAspect="Content" ObjectID="_1658011994" r:id="rId58"/>
+          <o:OLEObject Type="Embed" ProgID="Equation.DSMT4" ShapeID="_x0000_i1052" DrawAspect="Content" ObjectID="_1658012184" r:id="rId58"/>
         </w:object>
       </w:r>
       <w:r>
@@ -8330,7 +8330,7 @@
           <v:shape id="_x0000_i1053" type="#_x0000_t75" style="width:38.4pt;height:14.4pt" o:ole="">
             <v:imagedata r:id="rId51" o:title=""/>
           </v:shape>
-          <o:OLEObject Type="Embed" ProgID="Equation.DSMT4" ShapeID="_x0000_i1053" DrawAspect="Content" ObjectID="_1658011995" r:id="rId59"/>
+          <o:OLEObject Type="Embed" ProgID="Equation.DSMT4" ShapeID="_x0000_i1053" DrawAspect="Content" ObjectID="_1658012185" r:id="rId59"/>
         </w:object>
       </w:r>
       <w:r>
@@ -8655,7 +8655,7 @@
           <v:shape id="_x0000_i1054" type="#_x0000_t75" style="width:37.2pt;height:19.8pt" o:ole="">
             <v:imagedata r:id="rId55" o:title=""/>
           </v:shape>
-          <o:OLEObject Type="Embed" ProgID="Equation.DSMT4" ShapeID="_x0000_i1054" DrawAspect="Content" ObjectID="_1658011996" r:id="rId60"/>
+          <o:OLEObject Type="Embed" ProgID="Equation.DSMT4" ShapeID="_x0000_i1054" DrawAspect="Content" ObjectID="_1658012186" r:id="rId60"/>
         </w:object>
       </w:r>
       <w:r>
@@ -9378,7 +9378,7 @@
           <v:shape id="_x0000_i1055" type="#_x0000_t75" style="width:36pt;height:18.6pt" o:ole="">
             <v:imagedata r:id="rId61" o:title=""/>
           </v:shape>
-          <o:OLEObject Type="Embed" ProgID="Equation.DSMT4" ShapeID="_x0000_i1055" DrawAspect="Content" ObjectID="_1658011997" r:id="rId62"/>
+          <o:OLEObject Type="Embed" ProgID="Equation.DSMT4" ShapeID="_x0000_i1055" DrawAspect="Content" ObjectID="_1658012187" r:id="rId62"/>
         </w:object>
       </w:r>
       <w:r>
@@ -9396,7 +9396,7 @@
           <v:shape id="_x0000_i1056" type="#_x0000_t75" style="width:34.2pt;height:18.6pt" o:ole="">
             <v:imagedata r:id="rId63" o:title=""/>
           </v:shape>
-          <o:OLEObject Type="Embed" ProgID="Equation.DSMT4" ShapeID="_x0000_i1056" DrawAspect="Content" ObjectID="_1658011998" r:id="rId64"/>
+          <o:OLEObject Type="Embed" ProgID="Equation.DSMT4" ShapeID="_x0000_i1056" DrawAspect="Content" ObjectID="_1658012188" r:id="rId64"/>
         </w:object>
       </w:r>
       <w:r>
@@ -9449,7 +9449,7 @@
           <v:shape id="_x0000_i1057" type="#_x0000_t75" style="width:42pt;height:20.4pt" o:ole="">
             <v:imagedata r:id="rId65" o:title=""/>
           </v:shape>
-          <o:OLEObject Type="Embed" ProgID="Equation.DSMT4" ShapeID="_x0000_i1057" DrawAspect="Content" ObjectID="_1658011999" r:id="rId66"/>
+          <o:OLEObject Type="Embed" ProgID="Equation.DSMT4" ShapeID="_x0000_i1057" DrawAspect="Content" ObjectID="_1658012189" r:id="rId66"/>
         </w:object>
       </w:r>
       <w:r>
@@ -9479,7 +9479,7 @@
           <v:shape id="_x0000_i1058" type="#_x0000_t75" style="width:34.8pt;height:18.6pt" o:ole="">
             <v:imagedata r:id="rId67" o:title=""/>
           </v:shape>
-          <o:OLEObject Type="Embed" ProgID="Equation.DSMT4" ShapeID="_x0000_i1058" DrawAspect="Content" ObjectID="_1658012000" r:id="rId68"/>
+          <o:OLEObject Type="Embed" ProgID="Equation.DSMT4" ShapeID="_x0000_i1058" DrawAspect="Content" ObjectID="_1658012190" r:id="rId68"/>
         </w:object>
       </w:r>
       <w:r>
@@ -9504,7 +9504,7 @@
           <v:shape id="_x0000_i1059" type="#_x0000_t75" style="width:44.4pt;height:19.8pt" o:ole="">
             <v:imagedata r:id="rId69" o:title=""/>
           </v:shape>
-          <o:OLEObject Type="Embed" ProgID="Equation.DSMT4" ShapeID="_x0000_i1059" DrawAspect="Content" ObjectID="_1658012001" r:id="rId70"/>
+          <o:OLEObject Type="Embed" ProgID="Equation.DSMT4" ShapeID="_x0000_i1059" DrawAspect="Content" ObjectID="_1658012191" r:id="rId70"/>
         </w:object>
       </w:r>
       <w:r>
@@ -9550,7 +9550,7 @@
           <v:shape id="_x0000_i1060" type="#_x0000_t75" style="width:45.6pt;height:20.4pt" o:ole="">
             <v:imagedata r:id="rId71" o:title=""/>
           </v:shape>
-          <o:OLEObject Type="Embed" ProgID="Equation.DSMT4" ShapeID="_x0000_i1060" DrawAspect="Content" ObjectID="_1658012002" r:id="rId72"/>
+          <o:OLEObject Type="Embed" ProgID="Equation.DSMT4" ShapeID="_x0000_i1060" DrawAspect="Content" ObjectID="_1658012192" r:id="rId72"/>
         </w:object>
       </w:r>
       <w:r>
@@ -9584,7 +9584,7 @@
           <v:shape id="_x0000_i1061" type="#_x0000_t75" style="width:41.4pt;height:18.6pt" o:ole="">
             <v:imagedata r:id="rId35" o:title=""/>
           </v:shape>
-          <o:OLEObject Type="Embed" ProgID="Equation.DSMT4" ShapeID="_x0000_i1061" DrawAspect="Content" ObjectID="_1658012003" r:id="rId73"/>
+          <o:OLEObject Type="Embed" ProgID="Equation.DSMT4" ShapeID="_x0000_i1061" DrawAspect="Content" ObjectID="_1658012193" r:id="rId73"/>
         </w:object>
       </w:r>
       <w:r>
@@ -9602,7 +9602,7 @@
           <v:shape id="_x0000_i1062" type="#_x0000_t75" style="width:49.2pt;height:19.8pt" o:ole="">
             <v:imagedata r:id="rId74" o:title=""/>
           </v:shape>
-          <o:OLEObject Type="Embed" ProgID="Equation.DSMT4" ShapeID="_x0000_i1062" DrawAspect="Content" ObjectID="_1658012004" r:id="rId75"/>
+          <o:OLEObject Type="Embed" ProgID="Equation.DSMT4" ShapeID="_x0000_i1062" DrawAspect="Content" ObjectID="_1658012194" r:id="rId75"/>
         </w:object>
       </w:r>
       <w:r>
@@ -9648,7 +9648,7 @@
           <v:shape id="_x0000_i1063" type="#_x0000_t75" style="width:38.4pt;height:20.4pt" o:ole="">
             <v:imagedata r:id="rId33" o:title=""/>
           </v:shape>
-          <o:OLEObject Type="Embed" ProgID="Equation.DSMT4" ShapeID="_x0000_i1063" DrawAspect="Content" ObjectID="_1658012005" r:id="rId76"/>
+          <o:OLEObject Type="Embed" ProgID="Equation.DSMT4" ShapeID="_x0000_i1063" DrawAspect="Content" ObjectID="_1658012195" r:id="rId76"/>
         </w:object>
       </w:r>
       <w:r>
@@ -9682,7 +9682,7 @@
           <v:shape id="_x0000_i1064" type="#_x0000_t75" style="width:28.8pt;height:20.4pt" o:ole="">
             <v:imagedata r:id="rId77" o:title=""/>
           </v:shape>
-          <o:OLEObject Type="Embed" ProgID="Equation.DSMT4" ShapeID="_x0000_i1064" DrawAspect="Content" ObjectID="_1658012006" r:id="rId78"/>
+          <o:OLEObject Type="Embed" ProgID="Equation.DSMT4" ShapeID="_x0000_i1064" DrawAspect="Content" ObjectID="_1658012196" r:id="rId78"/>
         </w:object>
       </w:r>
       <w:r>
@@ -9707,7 +9707,7 @@
           <v:shape id="_x0000_i1065" type="#_x0000_t75" style="width:28.8pt;height:20.4pt" o:ole="">
             <v:imagedata r:id="rId79" o:title=""/>
           </v:shape>
-          <o:OLEObject Type="Embed" ProgID="Equation.DSMT4" ShapeID="_x0000_i1065" DrawAspect="Content" ObjectID="_1658012007" r:id="rId80"/>
+          <o:OLEObject Type="Embed" ProgID="Equation.DSMT4" ShapeID="_x0000_i1065" DrawAspect="Content" ObjectID="_1658012197" r:id="rId80"/>
         </w:object>
       </w:r>
       <w:r>
@@ -9760,7 +9760,7 @@
           <v:shape id="_x0000_i1066" type="#_x0000_t75" style="width:54.6pt;height:20.4pt" o:ole="">
             <v:imagedata r:id="rId81" o:title=""/>
           </v:shape>
-          <o:OLEObject Type="Embed" ProgID="Equation.DSMT4" ShapeID="_x0000_i1066" DrawAspect="Content" ObjectID="_1658012008" r:id="rId82"/>
+          <o:OLEObject Type="Embed" ProgID="Equation.DSMT4" ShapeID="_x0000_i1066" DrawAspect="Content" ObjectID="_1658012198" r:id="rId82"/>
         </w:object>
       </w:r>
       <w:r>
@@ -9832,7 +9832,7 @@
           <v:shape id="_x0000_i1067" type="#_x0000_t75" style="width:36pt;height:18.6pt" o:ole="">
             <v:imagedata r:id="rId61" o:title=""/>
           </v:shape>
-          <o:OLEObject Type="Embed" ProgID="Equation.DSMT4" ShapeID="_x0000_i1067" DrawAspect="Content" ObjectID="_1658012009" r:id="rId83"/>
+          <o:OLEObject Type="Embed" ProgID="Equation.DSMT4" ShapeID="_x0000_i1067" DrawAspect="Content" ObjectID="_1658012199" r:id="rId83"/>
         </w:object>
       </w:r>
       <w:r>
@@ -10059,7 +10059,7 @@
           <v:shape id="_x0000_i1068" type="#_x0000_t75" style="width:14.4pt;height:17.4pt" o:ole="">
             <v:imagedata r:id="rId84" o:title=""/>
           </v:shape>
-          <o:OLEObject Type="Embed" ProgID="Equation.DSMT4" ShapeID="_x0000_i1068" DrawAspect="Content" ObjectID="_1658012010" r:id="rId85"/>
+          <o:OLEObject Type="Embed" ProgID="Equation.DSMT4" ShapeID="_x0000_i1068" DrawAspect="Content" ObjectID="_1658012200" r:id="rId85"/>
         </w:object>
       </w:r>
       <w:r>
@@ -10178,7 +10178,7 @@
           <v:shape id="_x0000_i1069" type="#_x0000_t75" style="width:12.6pt;height:19.8pt" o:ole="">
             <v:imagedata r:id="rId86" o:title=""/>
           </v:shape>
-          <o:OLEObject Type="Embed" ProgID="Equation.DSMT4" ShapeID="_x0000_i1069" DrawAspect="Content" ObjectID="_1658012011" r:id="rId87"/>
+          <o:OLEObject Type="Embed" ProgID="Equation.DSMT4" ShapeID="_x0000_i1069" DrawAspect="Content" ObjectID="_1658012201" r:id="rId87"/>
         </w:object>
       </w:r>
       <w:r>
@@ -10599,7 +10599,7 @@
           <v:shape id="_x0000_i1070" type="#_x0000_t75" style="width:41.4pt;height:20.4pt" o:ole="">
             <v:imagedata r:id="rId88" o:title=""/>
           </v:shape>
-          <o:OLEObject Type="Embed" ProgID="Equation.DSMT4" ShapeID="_x0000_i1070" DrawAspect="Content" ObjectID="_1658012012" r:id="rId89"/>
+          <o:OLEObject Type="Embed" ProgID="Equation.DSMT4" ShapeID="_x0000_i1070" DrawAspect="Content" ObjectID="_1658012202" r:id="rId89"/>
         </w:object>
       </w:r>
       <w:r>
@@ -10638,7 +10638,7 @@
           <v:shape id="_x0000_i1071" type="#_x0000_t75" style="width:34.8pt;height:18.6pt" o:ole="">
             <v:imagedata r:id="rId67" o:title=""/>
           </v:shape>
-          <o:OLEObject Type="Embed" ProgID="Equation.DSMT4" ShapeID="_x0000_i1071" DrawAspect="Content" ObjectID="_1658012013" r:id="rId90"/>
+          <o:OLEObject Type="Embed" ProgID="Equation.DSMT4" ShapeID="_x0000_i1071" DrawAspect="Content" ObjectID="_1658012203" r:id="rId90"/>
         </w:object>
       </w:r>
       <w:r>
@@ -10751,7 +10751,7 @@
           <v:shape id="_x0000_i1072" type="#_x0000_t75" style="width:13.8pt;height:18pt" o:ole="">
             <v:imagedata r:id="rId91" o:title=""/>
           </v:shape>
-          <o:OLEObject Type="Embed" ProgID="Equation.DSMT4" ShapeID="_x0000_i1072" DrawAspect="Content" ObjectID="_1658012014" r:id="rId92"/>
+          <o:OLEObject Type="Embed" ProgID="Equation.DSMT4" ShapeID="_x0000_i1072" DrawAspect="Content" ObjectID="_1658012204" r:id="rId92"/>
         </w:object>
       </w:r>
       <w:r>
@@ -10845,7 +10845,7 @@
           <v:shape id="_x0000_i1073" type="#_x0000_t75" style="width:16.8pt;height:18pt" o:ole="">
             <v:imagedata r:id="rId93" o:title=""/>
           </v:shape>
-          <o:OLEObject Type="Embed" ProgID="Equation.DSMT4" ShapeID="_x0000_i1073" DrawAspect="Content" ObjectID="_1658012015" r:id="rId94"/>
+          <o:OLEObject Type="Embed" ProgID="Equation.DSMT4" ShapeID="_x0000_i1073" DrawAspect="Content" ObjectID="_1658012205" r:id="rId94"/>
         </w:object>
       </w:r>
       <w:r>
@@ -10958,7 +10958,7 @@
           <v:shape id="_x0000_i1074" type="#_x0000_t75" style="width:7.2pt;height:16.2pt" o:ole="">
             <v:imagedata r:id="rId95" o:title=""/>
           </v:shape>
-          <o:OLEObject Type="Embed" ProgID="Equation.DSMT4" ShapeID="_x0000_i1074" DrawAspect="Content" ObjectID="_1658012016" r:id="rId96"/>
+          <o:OLEObject Type="Embed" ProgID="Equation.DSMT4" ShapeID="_x0000_i1074" DrawAspect="Content" ObjectID="_1658012206" r:id="rId96"/>
         </w:object>
       </w:r>
       <w:r>
@@ -11058,7 +11058,7 @@
           <v:shape id="_x0000_i1075" type="#_x0000_t75" style="width:13.2pt;height:19.2pt" o:ole="">
             <v:imagedata r:id="rId97" o:title=""/>
           </v:shape>
-          <o:OLEObject Type="Embed" ProgID="Equation.DSMT4" ShapeID="_x0000_i1075" DrawAspect="Content" ObjectID="_1658012017" r:id="rId98"/>
+          <o:OLEObject Type="Embed" ProgID="Equation.DSMT4" ShapeID="_x0000_i1075" DrawAspect="Content" ObjectID="_1658012207" r:id="rId98"/>
         </w:object>
       </w:r>
       <w:r>
@@ -11092,7 +11092,7 @@
           <v:shape id="_x0000_i1076" type="#_x0000_t75" style="width:41.4pt;height:18.6pt" o:ole="">
             <v:imagedata r:id="rId35" o:title=""/>
           </v:shape>
-          <o:OLEObject Type="Embed" ProgID="Equation.DSMT4" ShapeID="_x0000_i1076" DrawAspect="Content" ObjectID="_1658012018" r:id="rId99"/>
+          <o:OLEObject Type="Embed" ProgID="Equation.DSMT4" ShapeID="_x0000_i1076" DrawAspect="Content" ObjectID="_1658012208" r:id="rId99"/>
         </w:object>
       </w:r>
       <w:r>
@@ -11212,7 +11212,7 @@
           <v:shape id="_x0000_i1077" type="#_x0000_t75" style="width:13.2pt;height:18.6pt" o:ole="">
             <v:imagedata r:id="rId100" o:title=""/>
           </v:shape>
-          <o:OLEObject Type="Embed" ProgID="Equation.DSMT4" ShapeID="_x0000_i1077" DrawAspect="Content" ObjectID="_1658012019" r:id="rId101"/>
+          <o:OLEObject Type="Embed" ProgID="Equation.DSMT4" ShapeID="_x0000_i1077" DrawAspect="Content" ObjectID="_1658012209" r:id="rId101"/>
         </w:object>
       </w:r>
       <w:r>
@@ -11324,7 +11324,7 @@
           <v:shape id="_x0000_i1078" type="#_x0000_t75" style="width:10.2pt;height:16.2pt" o:ole="">
             <v:imagedata r:id="rId102" o:title=""/>
           </v:shape>
-          <o:OLEObject Type="Embed" ProgID="Equation.DSMT4" ShapeID="_x0000_i1078" DrawAspect="Content" ObjectID="_1658012020" r:id="rId103"/>
+          <o:OLEObject Type="Embed" ProgID="Equation.DSMT4" ShapeID="_x0000_i1078" DrawAspect="Content" ObjectID="_1658012210" r:id="rId103"/>
         </w:object>
       </w:r>
       <w:r>
@@ -11436,7 +11436,7 @@
           <v:shape id="_x0000_i1079" type="#_x0000_t75" style="width:11.4pt;height:19.8pt" o:ole="">
             <v:imagedata r:id="rId104" o:title=""/>
           </v:shape>
-          <o:OLEObject Type="Embed" ProgID="Equation.DSMT4" ShapeID="_x0000_i1079" DrawAspect="Content" ObjectID="_1658012021" r:id="rId105"/>
+          <o:OLEObject Type="Embed" ProgID="Equation.DSMT4" ShapeID="_x0000_i1079" DrawAspect="Content" ObjectID="_1658012211" r:id="rId105"/>
         </w:object>
       </w:r>
       <w:r>
@@ -11484,7 +11484,7 @@
           <v:shape id="_x0000_i1080" type="#_x0000_t75" style="width:28.8pt;height:20.4pt" o:ole="">
             <v:imagedata r:id="rId77" o:title=""/>
           </v:shape>
-          <o:OLEObject Type="Embed" ProgID="Equation.DSMT4" ShapeID="_x0000_i1080" DrawAspect="Content" ObjectID="_1658012022" r:id="rId106"/>
+          <o:OLEObject Type="Embed" ProgID="Equation.DSMT4" ShapeID="_x0000_i1080" DrawAspect="Content" ObjectID="_1658012212" r:id="rId106"/>
         </w:object>
       </w:r>
       <w:r>
@@ -11604,7 +11604,7 @@
           <v:shape id="_x0000_i1081" type="#_x0000_t75" style="width:13.2pt;height:18.6pt" o:ole="">
             <v:imagedata r:id="rId100" o:title=""/>
           </v:shape>
-          <o:OLEObject Type="Embed" ProgID="Equation.DSMT4" ShapeID="_x0000_i1081" DrawAspect="Content" ObjectID="_1658012023" r:id="rId107"/>
+          <o:OLEObject Type="Embed" ProgID="Equation.DSMT4" ShapeID="_x0000_i1081" DrawAspect="Content" ObjectID="_1658012213" r:id="rId107"/>
         </w:object>
       </w:r>
       <w:r>
@@ -11716,7 +11716,7 @@
           <v:shape id="_x0000_i1082" type="#_x0000_t75" style="width:10.2pt;height:16.2pt" o:ole="">
             <v:imagedata r:id="rId102" o:title=""/>
           </v:shape>
-          <o:OLEObject Type="Embed" ProgID="Equation.DSMT4" ShapeID="_x0000_i1082" DrawAspect="Content" ObjectID="_1658012024" r:id="rId108"/>
+          <o:OLEObject Type="Embed" ProgID="Equation.DSMT4" ShapeID="_x0000_i1082" DrawAspect="Content" ObjectID="_1658012214" r:id="rId108"/>
         </w:object>
       </w:r>
       <w:r>
@@ -11828,7 +11828,7 @@
           <v:shape id="_x0000_i1083" type="#_x0000_t75" style="width:11.4pt;height:19.8pt" o:ole="">
             <v:imagedata r:id="rId104" o:title=""/>
           </v:shape>
-          <o:OLEObject Type="Embed" ProgID="Equation.DSMT4" ShapeID="_x0000_i1083" DrawAspect="Content" ObjectID="_1658012025" r:id="rId109"/>
+          <o:OLEObject Type="Embed" ProgID="Equation.DSMT4" ShapeID="_x0000_i1083" DrawAspect="Content" ObjectID="_1658012215" r:id="rId109"/>
         </w:object>
       </w:r>
       <w:r>
@@ -14476,8 +14476,6 @@
         </w:rPr>
         <w:t xml:space="preserve"> Notice the high number of lattice centring vectors.</w:t>
       </w:r>
-      <w:bookmarkStart w:id="0" w:name="_GoBack"/>
-      <w:bookmarkEnd w:id="0"/>
     </w:p>
     <w:p>
       <w:pPr>
@@ -24605,7 +24603,7 @@
           <v:shape id="_x0000_i1084" type="#_x0000_t75" style="width:27pt;height:18pt" o:ole="">
             <v:imagedata r:id="rId15" o:title=""/>
           </v:shape>
-          <o:OLEObject Type="Embed" ProgID="Equation.DSMT4" ShapeID="_x0000_i1084" DrawAspect="Content" ObjectID="_1658012026" r:id="rId110"/>
+          <o:OLEObject Type="Embed" ProgID="Equation.DSMT4" ShapeID="_x0000_i1084" DrawAspect="Content" ObjectID="_1658012216" r:id="rId110"/>
         </w:object>
       </w:r>
       <w:r>
@@ -26063,6 +26061,15 @@
           <w:lang w:val="en-GB"/>
         </w:rPr>
       </w:pPr>
+    </w:p>
+    <w:p>
+      <w:pPr>
+        <w:rPr>
+          <w:rFonts w:ascii="Times New Roman" w:hAnsi="Times New Roman" w:cs="Times New Roman"/>
+          <w:b/>
+          <w:lang w:val="en-GB"/>
+        </w:rPr>
+      </w:pPr>
       <w:r>
         <w:rPr>
           <w:rFonts w:ascii="Times New Roman" w:hAnsi="Times New Roman" w:cs="Times New Roman"/>
@@ -26087,7 +26094,7 @@
           <v:shape id="_x0000_i1085" type="#_x0000_t75" style="width:27pt;height:18pt" o:ole="">
             <v:imagedata r:id="rId15" o:title=""/>
           </v:shape>
-          <o:OLEObject Type="Embed" ProgID="Equation.DSMT4" ShapeID="_x0000_i1085" DrawAspect="Content" ObjectID="_1658012027" r:id="rId111"/>
+          <o:OLEObject Type="Embed" ProgID="Equation.DSMT4" ShapeID="_x0000_i1085" DrawAspect="Content" ObjectID="_1658012217" r:id="rId111"/>
         </w:object>
       </w:r>
       <w:r>
@@ -27502,6 +27509,15 @@
           <w:lang w:val="en-GB"/>
         </w:rPr>
       </w:pPr>
+    </w:p>
+    <w:p>
+      <w:pPr>
+        <w:rPr>
+          <w:rFonts w:ascii="Times New Roman" w:hAnsi="Times New Roman" w:cs="Times New Roman"/>
+          <w:b/>
+          <w:lang w:val="en-GB"/>
+        </w:rPr>
+      </w:pPr>
       <w:r>
         <w:rPr>
           <w:rFonts w:ascii="Times New Roman" w:hAnsi="Times New Roman" w:cs="Times New Roman"/>
@@ -27926,12 +27942,33 @@
           <w:lang w:val="en-GB"/>
         </w:rPr>
       </w:pPr>
-      <w:r>
+    </w:p>
+    <w:p>
+      <w:pPr>
         <w:rPr>
           <w:rFonts w:ascii="Times New Roman" w:hAnsi="Times New Roman" w:cs="Times New Roman"/>
           <w:b/>
           <w:lang w:val="en-GB"/>
         </w:rPr>
+      </w:pPr>
+    </w:p>
+    <w:p>
+      <w:pPr>
+        <w:rPr>
+          <w:rFonts w:ascii="Times New Roman" w:hAnsi="Times New Roman" w:cs="Times New Roman"/>
+          <w:b/>
+          <w:lang w:val="en-GB"/>
+        </w:rPr>
+      </w:pPr>
+      <w:bookmarkStart w:id="0" w:name="_GoBack"/>
+      <w:bookmarkEnd w:id="0"/>
+      <w:r>
+        <w:rPr>
+          <w:rFonts w:ascii="Times New Roman" w:hAnsi="Times New Roman" w:cs="Times New Roman"/>
+          <w:b/>
+          <w:lang w:val="en-GB"/>
+        </w:rPr>
+        <w:lastRenderedPageBreak/>
         <w:t>References</w:t>
       </w:r>
     </w:p>
@@ -28086,7 +28123,6 @@
         <w:rPr>
           <w:rFonts w:ascii="Times New Roman" w:hAnsi="Times New Roman" w:cs="Times New Roman"/>
         </w:rPr>
-        <w:lastRenderedPageBreak/>
         <w:t>D</w:t>
       </w:r>
       <w:r>
@@ -28914,7 +28950,7 @@
 </file>
 
 <file path=customXml/itemProps1.xml><?xml version="1.0" encoding="utf-8"?>
-<ds:datastoreItem xmlns:ds="http://schemas.openxmlformats.org/officeDocument/2006/customXml" ds:itemID="{32AC3867-E395-49DD-AB4E-710C1F8AA862}">
+<ds:datastoreItem xmlns:ds="http://schemas.openxmlformats.org/officeDocument/2006/customXml" ds:itemID="{D4222606-DD69-4CC4-83EA-56BECA9E6136}">
   <ds:schemaRefs>
     <ds:schemaRef ds:uri="http://schemas.openxmlformats.org/officeDocument/2006/bibliography"/>
   </ds:schemaRefs>

</xml_diff>